<commit_message>
Added Promote Service and modified marks service
</commit_message>
<xml_diff>
--- a/src/main/resources/templates/StudentAppPoints.docx
+++ b/src/main/resources/templates/StudentAppPoints.docx
@@ -25,13 +25,24 @@
       <w:r>
         <w:t>Used message resources</w:t>
       </w:r>
+      <w:r>
+        <w:t xml:space="preserve"> for Labels</w:t>
+      </w:r>
     </w:p>
     <w:p>
       <w:r>
-        <w:t>Used CrudRepository</w:t>
+        <w:t>Used message resources</w:t>
+      </w:r>
+      <w:r>
+        <w:t xml:space="preserve"> for Errors</w:t>
       </w:r>
       <w:bookmarkStart w:id="0" w:name="_GoBack"/>
       <w:bookmarkEnd w:id="0"/>
+    </w:p>
+    <w:p>
+      <w:r>
+        <w:t>Used CrudRepository</w:t>
+      </w:r>
     </w:p>
     <w:p>
       <w:r>

</xml_diff>

<commit_message>
Added Spring Dev Profile and test cases
</commit_message>
<xml_diff>
--- a/src/main/resources/templates/StudentAppPoints.docx
+++ b/src/main/resources/templates/StudentAppPoints.docx
@@ -4,6 +4,27 @@
   <w:body>
     <w:p>
       <w:r>
+        <w:t xml:space="preserve">Used </w:t>
+      </w:r>
+      <w:r>
+        <w:t>Controller Service Repository Layers</w:t>
+      </w:r>
+    </w:p>
+    <w:p>
+      <w:r>
+        <w:t xml:space="preserve">Used </w:t>
+      </w:r>
+      <w:proofErr w:type="spellStart"/>
+      <w:r>
+        <w:t>Jsp</w:t>
+      </w:r>
+      <w:proofErr w:type="spellEnd"/>
+      <w:r>
+        <w:t xml:space="preserve"> as view</w:t>
+      </w:r>
+    </w:p>
+    <w:p>
+      <w:r>
         <w:t>Use</w:t>
       </w:r>
       <w:r>
@@ -23,65 +44,241 @@
     </w:p>
     <w:p>
       <w:r>
+        <w:t>Used message resources for Labels</w:t>
+      </w:r>
+    </w:p>
+    <w:p>
+      <w:r>
         <w:t>Used message resources</w:t>
       </w:r>
       <w:r>
-        <w:t xml:space="preserve"> for Labels</w:t>
-      </w:r>
-    </w:p>
-    <w:p>
-      <w:r>
-        <w:t>Used message resources</w:t>
-      </w:r>
-      <w:r>
         <w:t xml:space="preserve"> for Errors</w:t>
+      </w:r>
+    </w:p>
+    <w:p>
+      <w:r>
+        <w:t xml:space="preserve">Used </w:t>
+      </w:r>
+      <w:proofErr w:type="spellStart"/>
+      <w:r>
+        <w:t>CrudRepository</w:t>
+      </w:r>
+      <w:proofErr w:type="spellEnd"/>
+    </w:p>
+    <w:p>
+      <w:r>
+        <w:t>Used JPA</w:t>
+      </w:r>
+    </w:p>
+    <w:p>
+      <w:r>
+        <w:t xml:space="preserve">Used </w:t>
+      </w:r>
+      <w:proofErr w:type="spellStart"/>
+      <w:r>
+        <w:t>Enum</w:t>
+      </w:r>
+      <w:proofErr w:type="spellEnd"/>
+      <w:r>
+        <w:t xml:space="preserve"> for Gender</w:t>
+      </w:r>
+    </w:p>
+    <w:p>
+      <w:r>
+        <w:t xml:space="preserve">Used </w:t>
+      </w:r>
+      <w:proofErr w:type="spellStart"/>
+      <w:r>
+        <w:t>Comparator.comparing</w:t>
+      </w:r>
+      <w:proofErr w:type="spellEnd"/>
+      <w:r>
+        <w:t xml:space="preserve"> for double time sorting for </w:t>
+      </w:r>
+      <w:proofErr w:type="spellStart"/>
+      <w:r>
+        <w:t>praentId</w:t>
+      </w:r>
+      <w:proofErr w:type="spellEnd"/>
+      <w:r>
+        <w:t xml:space="preserve">, </w:t>
+      </w:r>
+      <w:r>
+        <w:t>serviced</w:t>
+      </w:r>
+    </w:p>
+    <w:p>
+      <w:r>
+        <w:t>Used Spring Security</w:t>
+      </w:r>
+    </w:p>
+    <w:p>
+      <w:r>
+        <w:t xml:space="preserve">Used </w:t>
+      </w:r>
+      <w:proofErr w:type="spellStart"/>
+      <w:r>
+        <w:t>db</w:t>
+      </w:r>
+      <w:proofErr w:type="spellEnd"/>
+      <w:r>
+        <w:t xml:space="preserve"> Authentication</w:t>
+      </w:r>
+    </w:p>
+    <w:p>
+      <w:r>
+        <w:t>Used Role based Authentication</w:t>
+      </w:r>
+    </w:p>
+    <w:p>
+      <w:r>
+        <w:t>Used Role based home page</w:t>
+      </w:r>
+    </w:p>
+    <w:p>
+      <w:r>
+        <w:t>Used High charts</w:t>
+      </w:r>
+    </w:p>
+    <w:p>
+      <w:r>
+        <w:t>Used Ajax</w:t>
+      </w:r>
+    </w:p>
+    <w:p>
+      <w:r>
+        <w:t>Used Lightbox popup</w:t>
+      </w:r>
+    </w:p>
+    <w:p>
+      <w:r>
+        <w:t xml:space="preserve">Used native </w:t>
+      </w:r>
+      <w:proofErr w:type="spellStart"/>
+      <w:r>
+        <w:t>sql</w:t>
+      </w:r>
+      <w:proofErr w:type="spellEnd"/>
+      <w:r>
+        <w:t xml:space="preserve"> queries</w:t>
+      </w:r>
+    </w:p>
+    <w:p>
+      <w:r>
+        <w:t>Used Global Exception Handler</w:t>
+      </w:r>
+    </w:p>
+    <w:p>
+      <w:r>
+        <w:t>Used Custom Error Control</w:t>
+      </w:r>
+    </w:p>
+    <w:p>
+      <w:r>
+        <w:t xml:space="preserve">Used </w:t>
+      </w:r>
+      <w:proofErr w:type="spellStart"/>
+      <w:r>
+        <w:t>Mysql</w:t>
+      </w:r>
+      <w:proofErr w:type="spellEnd"/>
+    </w:p>
+    <w:p>
+      <w:r>
+        <w:t xml:space="preserve">Used </w:t>
+      </w:r>
+      <w:proofErr w:type="spellStart"/>
+      <w:r>
+        <w:t>Logback</w:t>
+      </w:r>
+      <w:proofErr w:type="spellEnd"/>
+    </w:p>
+    <w:p>
+      <w:r>
+        <w:t>Used bootstrap</w:t>
+      </w:r>
+    </w:p>
+    <w:p>
+      <w:r>
+        <w:t>Used DTO pattern</w:t>
+      </w:r>
+    </w:p>
+    <w:p>
+      <w:r>
+        <w:t xml:space="preserve">Used Converter class from Entity to </w:t>
+      </w:r>
+      <w:proofErr w:type="spellStart"/>
+      <w:r>
+        <w:t>Dto</w:t>
+      </w:r>
+      <w:proofErr w:type="spellEnd"/>
+      <w:r>
+        <w:t xml:space="preserve"> and </w:t>
+      </w:r>
+      <w:proofErr w:type="spellStart"/>
+      <w:r>
+        <w:t>Viceversa</w:t>
+      </w:r>
+      <w:proofErr w:type="spellEnd"/>
+    </w:p>
+    <w:p>
+      <w:r>
+        <w:t>Used Tiles</w:t>
+      </w:r>
+    </w:p>
+    <w:p>
+      <w:r>
+        <w:t>Used Interceptor</w:t>
+      </w:r>
+    </w:p>
+    <w:p>
+      <w:r>
+        <w:t>Used filter</w:t>
+      </w:r>
+    </w:p>
+    <w:p>
+      <w:r>
+        <w:t>Used custom Exception types</w:t>
+      </w:r>
+    </w:p>
+    <w:p>
+      <w:r>
+        <w:lastRenderedPageBreak/>
+        <w:t xml:space="preserve">Used Transaction Management </w:t>
+      </w:r>
+      <w:r>
+        <w:t>(@Transactional)</w:t>
+      </w:r>
+    </w:p>
+    <w:p>
+      <w:r>
+        <w:t xml:space="preserve">Removed </w:t>
+      </w:r>
+      <w:proofErr w:type="spellStart"/>
+      <w:r>
+        <w:t>JSessionId</w:t>
+      </w:r>
+      <w:proofErr w:type="spellEnd"/>
+    </w:p>
+    <w:p>
+      <w:r>
+        <w:t xml:space="preserve">Used </w:t>
+      </w:r>
+      <w:proofErr w:type="spellStart"/>
+      <w:r>
+        <w:t>Bcypt</w:t>
+      </w:r>
+      <w:proofErr w:type="spellEnd"/>
+      <w:r>
+        <w:t xml:space="preserve"> Password Encoder</w:t>
+      </w:r>
+    </w:p>
+    <w:p>
+      <w:r>
+        <w:t>Used Profiles</w:t>
       </w:r>
       <w:bookmarkStart w:id="0" w:name="_GoBack"/>
       <w:bookmarkEnd w:id="0"/>
-    </w:p>
-    <w:p>
-      <w:r>
-        <w:t>Used CrudRepository</w:t>
-      </w:r>
-    </w:p>
-    <w:p>
-      <w:r>
-        <w:t xml:space="preserve">Used </w:t>
-      </w:r>
-      <w:proofErr w:type="spellStart"/>
-      <w:r>
-        <w:t>Enum</w:t>
-      </w:r>
-      <w:proofErr w:type="spellEnd"/>
-      <w:r>
-        <w:t xml:space="preserve"> for Gender</w:t>
-      </w:r>
-    </w:p>
-    <w:p>
-      <w:r>
-        <w:t xml:space="preserve">Used </w:t>
-      </w:r>
-      <w:proofErr w:type="spellStart"/>
-      <w:r>
-        <w:t>Comparator.comparing</w:t>
-      </w:r>
-      <w:proofErr w:type="spellEnd"/>
-      <w:r>
-        <w:t xml:space="preserve"> for double time sorting for </w:t>
-      </w:r>
-      <w:proofErr w:type="spellStart"/>
-      <w:r>
-        <w:t>praentId</w:t>
-      </w:r>
-      <w:proofErr w:type="spellEnd"/>
-      <w:r>
-        <w:t xml:space="preserve">, </w:t>
-      </w:r>
-      <w:proofErr w:type="spellStart"/>
-      <w:r>
-        <w:t>serviceId</w:t>
-      </w:r>
-      <w:proofErr w:type="spellEnd"/>
     </w:p>
     <w:sectPr>
       <w:pgSz w:w="12240" w:h="15840"/>

</xml_diff>